<commit_message>
Created a copy for assignment pat 3. Fixed normalize function based on Dr. Fu's instructions. -RM
</commit_message>
<xml_diff>
--- a/PA2-0905/Instructions.docx
+++ b/PA2-0905/Instructions.docx
@@ -1,6 +1,6 @@
 
 <file path=word/document.xml><?xml version="1.0" encoding="utf-8"?>
-<w:document xmlns:wpc="http://schemas.microsoft.com/office/word/2010/wordprocessingCanvas" xmlns:cx="http://schemas.microsoft.com/office/drawing/2014/chartex" xmlns:cx1="http://schemas.microsoft.com/office/drawing/2015/9/8/chartex" xmlns:mc="http://schemas.openxmlformats.org/markup-compatibility/2006" xmlns:o="urn:schemas-microsoft-com:office:office" xmlns:r="http://schemas.openxmlformats.org/officeDocument/2006/relationships" xmlns:m="http://schemas.openxmlformats.org/officeDocument/2006/math" xmlns:v="urn:schemas-microsoft-com:vml" xmlns:wp14="http://schemas.microsoft.com/office/word/2010/wordprocessingDrawing" xmlns:wp="http://schemas.openxmlformats.org/drawingml/2006/wordprocessingDrawing" xmlns:w10="urn:schemas-microsoft-com:office:word" xmlns:w="http://schemas.openxmlformats.org/wordprocessingml/2006/main" xmlns:w14="http://schemas.microsoft.com/office/word/2010/wordml" xmlns:w15="http://schemas.microsoft.com/office/word/2012/wordml" xmlns:w16se="http://schemas.microsoft.com/office/word/2015/wordml/symex" xmlns:wpg="http://schemas.microsoft.com/office/word/2010/wordprocessingGroup" xmlns:wpi="http://schemas.microsoft.com/office/word/2010/wordprocessingInk" xmlns:wne="http://schemas.microsoft.com/office/word/2006/wordml" xmlns:wps="http://schemas.microsoft.com/office/word/2010/wordprocessingShape" mc:Ignorable="w14 w15 w16se wp14">
+<w:document xmlns:wpc="http://schemas.microsoft.com/office/word/2010/wordprocessingCanvas" xmlns:cx="http://schemas.microsoft.com/office/drawing/2014/chartex" xmlns:cx1="http://schemas.microsoft.com/office/drawing/2015/9/8/chartex" xmlns:cx2="http://schemas.microsoft.com/office/drawing/2015/10/21/chartex" xmlns:cx3="http://schemas.microsoft.com/office/drawing/2016/5/9/chartex" xmlns:cx4="http://schemas.microsoft.com/office/drawing/2016/5/10/chartex" xmlns:cx5="http://schemas.microsoft.com/office/drawing/2016/5/11/chartex" xmlns:cx6="http://schemas.microsoft.com/office/drawing/2016/5/12/chartex" xmlns:cx7="http://schemas.microsoft.com/office/drawing/2016/5/13/chartex" xmlns:cx8="http://schemas.microsoft.com/office/drawing/2016/5/14/chartex" xmlns:mc="http://schemas.openxmlformats.org/markup-compatibility/2006" xmlns:aink="http://schemas.microsoft.com/office/drawing/2016/ink" xmlns:am3d="http://schemas.microsoft.com/office/drawing/2017/model3d" xmlns:o="urn:schemas-microsoft-com:office:office" xmlns:r="http://schemas.openxmlformats.org/officeDocument/2006/relationships" xmlns:m="http://schemas.openxmlformats.org/officeDocument/2006/math" xmlns:v="urn:schemas-microsoft-com:vml" xmlns:wp14="http://schemas.microsoft.com/office/word/2010/wordprocessingDrawing" xmlns:wp="http://schemas.openxmlformats.org/drawingml/2006/wordprocessingDrawing" xmlns:w10="urn:schemas-microsoft-com:office:word" xmlns:w="http://schemas.openxmlformats.org/wordprocessingml/2006/main" xmlns:w14="http://schemas.microsoft.com/office/word/2010/wordml" xmlns:w15="http://schemas.microsoft.com/office/word/2012/wordml" xmlns:w16cex="http://schemas.microsoft.com/office/word/2018/wordml/cex" xmlns:w16cid="http://schemas.microsoft.com/office/word/2016/wordml/cid" xmlns:w16="http://schemas.microsoft.com/office/word/2018/wordml" xmlns:w16se="http://schemas.microsoft.com/office/word/2015/wordml/symex" xmlns:wpg="http://schemas.microsoft.com/office/word/2010/wordprocessingGroup" xmlns:wpi="http://schemas.microsoft.com/office/word/2010/wordprocessingInk" xmlns:wne="http://schemas.microsoft.com/office/word/2006/wordml" xmlns:wps="http://schemas.microsoft.com/office/word/2010/wordprocessingShape" mc:Ignorable="w14 w15 w16se w16cid w16 w16cex wp14">
   <w:body>
     <w:p>
       <w:pPr>
@@ -55,42 +55,43 @@
           <w:sz w:val="28"/>
           <w:szCs w:val="28"/>
         </w:rPr>
-        <w:t>First Name1: ____________ Last Name1: _________________</w:t>
-      </w:r>
-    </w:p>
-    <w:p>
-      <w:pPr>
+        <w:t>First Name1: __</w:t>
+      </w:r>
+      <w:proofErr w:type="spellStart"/>
+      <w:r>
         <w:rPr>
           <w:b/>
           <w:sz w:val="28"/>
           <w:szCs w:val="28"/>
-        </w:rPr>
-      </w:pPr>
+          <w:u w:val="single"/>
+        </w:rPr>
+        <w:t>Richu</w:t>
+      </w:r>
+      <w:proofErr w:type="spellEnd"/>
       <w:r>
         <w:rPr>
           <w:b/>
           <w:sz w:val="28"/>
           <w:szCs w:val="28"/>
         </w:rPr>
-        <w:t>First Name2:___________</w:t>
-      </w:r>
-      <w:proofErr w:type="gramStart"/>
+        <w:t>___ Last Name1: ___</w:t>
+      </w:r>
       <w:r>
         <w:rPr>
           <w:b/>
           <w:sz w:val="28"/>
           <w:szCs w:val="28"/>
-        </w:rPr>
-        <w:t>_  Last</w:t>
-      </w:r>
-      <w:proofErr w:type="gramEnd"/>
+          <w:u w:val="single"/>
+        </w:rPr>
+        <w:t>Mathew</w:t>
+      </w:r>
       <w:r>
         <w:rPr>
           <w:b/>
           <w:sz w:val="28"/>
           <w:szCs w:val="28"/>
         </w:rPr>
-        <w:t xml:space="preserve"> Name 2: _________________</w:t>
+        <w:t>____</w:t>
       </w:r>
     </w:p>
     <w:p>
@@ -101,21 +102,82 @@
           <w:szCs w:val="28"/>
         </w:rPr>
       </w:pPr>
-    </w:p>
-    <w:p>
-      <w:pPr>
+      <w:r>
         <w:rPr>
           <w:b/>
           <w:sz w:val="28"/>
           <w:szCs w:val="28"/>
         </w:rPr>
-      </w:pPr>
+        <w:t>First Name</w:t>
+      </w:r>
+      <w:proofErr w:type="gramStart"/>
       <w:r>
         <w:rPr>
           <w:b/>
           <w:sz w:val="28"/>
           <w:szCs w:val="28"/>
         </w:rPr>
+        <w:t>2:_</w:t>
+      </w:r>
+      <w:proofErr w:type="gramEnd"/>
+      <w:r>
+        <w:rPr>
+          <w:b/>
+          <w:sz w:val="28"/>
+          <w:szCs w:val="28"/>
+          <w:u w:val="single"/>
+        </w:rPr>
+        <w:t>Andrew</w:t>
+      </w:r>
+      <w:r>
+        <w:rPr>
+          <w:b/>
+          <w:sz w:val="28"/>
+          <w:szCs w:val="28"/>
+        </w:rPr>
+        <w:t>___  Last Name 2: __</w:t>
+      </w:r>
+      <w:r>
+        <w:rPr>
+          <w:b/>
+          <w:sz w:val="28"/>
+          <w:szCs w:val="28"/>
+          <w:u w:val="single"/>
+        </w:rPr>
+        <w:t>King</w:t>
+      </w:r>
+      <w:r>
+        <w:rPr>
+          <w:b/>
+          <w:sz w:val="28"/>
+          <w:szCs w:val="28"/>
+        </w:rPr>
+        <w:t>______</w:t>
+      </w:r>
+    </w:p>
+    <w:p>
+      <w:pPr>
+        <w:rPr>
+          <w:b/>
+          <w:sz w:val="28"/>
+          <w:szCs w:val="28"/>
+        </w:rPr>
+      </w:pPr>
+    </w:p>
+    <w:p>
+      <w:pPr>
+        <w:rPr>
+          <w:b/>
+          <w:sz w:val="28"/>
+          <w:szCs w:val="28"/>
+        </w:rPr>
+      </w:pPr>
+      <w:r>
+        <w:rPr>
+          <w:b/>
+          <w:sz w:val="28"/>
+          <w:szCs w:val="28"/>
+        </w:rPr>
         <w:t>Part-I:</w:t>
       </w:r>
     </w:p>
@@ -145,8 +207,6 @@
       <w:r>
         <w:t>, is provided.</w:t>
       </w:r>
-      <w:bookmarkStart w:id="0" w:name="_GoBack"/>
-      <w:bookmarkEnd w:id="0"/>
     </w:p>
     <w:p>
       <w:r>
@@ -288,6 +348,9 @@
       <w:r>
         <w:t xml:space="preserve"> = </w:t>
       </w:r>
+      <w:r>
+        <w:t>3.6633405286198526</w:t>
+      </w:r>
     </w:p>
     <w:p>
       <w:r>
@@ -305,6 +368,9 @@
       <w:r>
         <w:t xml:space="preserve"> = </w:t>
       </w:r>
+      <w:r>
+        <w:t>2.91416503</w:t>
+      </w:r>
     </w:p>
     <w:p>
       <w:r>
@@ -321,6 +387,12 @@
       </w:r>
       <w:r>
         <w:t xml:space="preserve"> =</w:t>
+      </w:r>
+      <w:r>
+        <w:t xml:space="preserve"> </w:t>
+      </w:r>
+      <w:r>
+        <w:t>2.91416503</w:t>
       </w:r>
     </w:p>
     <w:p/>
@@ -410,7 +482,10 @@
         <w:t xml:space="preserve"> What is the output if you don’t perform feature scaling for the training and testing sets? </w:t>
       </w:r>
     </w:p>
-    <w:p/>
+    <w:p>
+      <w:bookmarkStart w:id="0" w:name="_GoBack"/>
+      <w:bookmarkEnd w:id="0"/>
+    </w:p>
     <w:p>
       <w:r>
         <w:rPr>
@@ -916,7 +991,7 @@
           <w:rFonts w:eastAsia="Times New Roman" w:cstheme="minorHAnsi"/>
           <w:color w:val="000000"/>
         </w:rPr>
-        <w:t>in the class should submit this Assignment, which should provide all files (like test excel files etc</w:t>
+        <w:t>in the class should submit this Assignment, which should provide all files (like test excel files etc.</w:t>
       </w:r>
       <w:proofErr w:type="gramStart"/>
       <w:r>
@@ -924,7 +999,7 @@
           <w:rFonts w:eastAsia="Times New Roman" w:cstheme="minorHAnsi"/>
           <w:color w:val="000000"/>
         </w:rPr>
-        <w:t>.. )</w:t>
+        <w:t>. )</w:t>
       </w:r>
       <w:proofErr w:type="gramEnd"/>
       <w:r>
@@ -1038,7 +1113,7 @@
 </file>
 
 <file path=word/endnotes.xml><?xml version="1.0" encoding="utf-8"?>
-<w:endnotes xmlns:wpc="http://schemas.microsoft.com/office/word/2010/wordprocessingCanvas" xmlns:cx="http://schemas.microsoft.com/office/drawing/2014/chartex" xmlns:cx1="http://schemas.microsoft.com/office/drawing/2015/9/8/chartex" xmlns:mc="http://schemas.openxmlformats.org/markup-compatibility/2006" xmlns:o="urn:schemas-microsoft-com:office:office" xmlns:r="http://schemas.openxmlformats.org/officeDocument/2006/relationships" xmlns:m="http://schemas.openxmlformats.org/officeDocument/2006/math" xmlns:v="urn:schemas-microsoft-com:vml" xmlns:wp14="http://schemas.microsoft.com/office/word/2010/wordprocessingDrawing" xmlns:wp="http://schemas.openxmlformats.org/drawingml/2006/wordprocessingDrawing" xmlns:w10="urn:schemas-microsoft-com:office:word" xmlns:w="http://schemas.openxmlformats.org/wordprocessingml/2006/main" xmlns:w14="http://schemas.microsoft.com/office/word/2010/wordml" xmlns:w15="http://schemas.microsoft.com/office/word/2012/wordml" xmlns:w16se="http://schemas.microsoft.com/office/word/2015/wordml/symex" xmlns:wpg="http://schemas.microsoft.com/office/word/2010/wordprocessingGroup" xmlns:wpi="http://schemas.microsoft.com/office/word/2010/wordprocessingInk" xmlns:wne="http://schemas.microsoft.com/office/word/2006/wordml" xmlns:wps="http://schemas.microsoft.com/office/word/2010/wordprocessingShape" mc:Ignorable="w14 w15 w16se wp14">
+<w:endnotes xmlns:wpc="http://schemas.microsoft.com/office/word/2010/wordprocessingCanvas" xmlns:cx="http://schemas.microsoft.com/office/drawing/2014/chartex" xmlns:cx1="http://schemas.microsoft.com/office/drawing/2015/9/8/chartex" xmlns:cx2="http://schemas.microsoft.com/office/drawing/2015/10/21/chartex" xmlns:cx3="http://schemas.microsoft.com/office/drawing/2016/5/9/chartex" xmlns:cx4="http://schemas.microsoft.com/office/drawing/2016/5/10/chartex" xmlns:cx5="http://schemas.microsoft.com/office/drawing/2016/5/11/chartex" xmlns:cx6="http://schemas.microsoft.com/office/drawing/2016/5/12/chartex" xmlns:cx7="http://schemas.microsoft.com/office/drawing/2016/5/13/chartex" xmlns:cx8="http://schemas.microsoft.com/office/drawing/2016/5/14/chartex" xmlns:mc="http://schemas.openxmlformats.org/markup-compatibility/2006" xmlns:aink="http://schemas.microsoft.com/office/drawing/2016/ink" xmlns:am3d="http://schemas.microsoft.com/office/drawing/2017/model3d" xmlns:o="urn:schemas-microsoft-com:office:office" xmlns:r="http://schemas.openxmlformats.org/officeDocument/2006/relationships" xmlns:m="http://schemas.openxmlformats.org/officeDocument/2006/math" xmlns:v="urn:schemas-microsoft-com:vml" xmlns:wp14="http://schemas.microsoft.com/office/word/2010/wordprocessingDrawing" xmlns:wp="http://schemas.openxmlformats.org/drawingml/2006/wordprocessingDrawing" xmlns:w10="urn:schemas-microsoft-com:office:word" xmlns:w="http://schemas.openxmlformats.org/wordprocessingml/2006/main" xmlns:w14="http://schemas.microsoft.com/office/word/2010/wordml" xmlns:w15="http://schemas.microsoft.com/office/word/2012/wordml" xmlns:w16cex="http://schemas.microsoft.com/office/word/2018/wordml/cex" xmlns:w16cid="http://schemas.microsoft.com/office/word/2016/wordml/cid" xmlns:w16="http://schemas.microsoft.com/office/word/2018/wordml" xmlns:w16se="http://schemas.microsoft.com/office/word/2015/wordml/symex" xmlns:wpg="http://schemas.microsoft.com/office/word/2010/wordprocessingGroup" xmlns:wpi="http://schemas.microsoft.com/office/word/2010/wordprocessingInk" xmlns:wne="http://schemas.microsoft.com/office/word/2006/wordml" xmlns:wps="http://schemas.microsoft.com/office/word/2010/wordprocessingShape" mc:Ignorable="w14 w15 w16se w16cid w16 w16cex wp14">
   <w:endnote w:type="separator" w:id="-1">
     <w:p>
       <w:pPr>
@@ -1063,7 +1138,7 @@
 </file>
 
 <file path=word/footnotes.xml><?xml version="1.0" encoding="utf-8"?>
-<w:footnotes xmlns:wpc="http://schemas.microsoft.com/office/word/2010/wordprocessingCanvas" xmlns:cx="http://schemas.microsoft.com/office/drawing/2014/chartex" xmlns:cx1="http://schemas.microsoft.com/office/drawing/2015/9/8/chartex" xmlns:mc="http://schemas.openxmlformats.org/markup-compatibility/2006" xmlns:o="urn:schemas-microsoft-com:office:office" xmlns:r="http://schemas.openxmlformats.org/officeDocument/2006/relationships" xmlns:m="http://schemas.openxmlformats.org/officeDocument/2006/math" xmlns:v="urn:schemas-microsoft-com:vml" xmlns:wp14="http://schemas.microsoft.com/office/word/2010/wordprocessingDrawing" xmlns:wp="http://schemas.openxmlformats.org/drawingml/2006/wordprocessingDrawing" xmlns:w10="urn:schemas-microsoft-com:office:word" xmlns:w="http://schemas.openxmlformats.org/wordprocessingml/2006/main" xmlns:w14="http://schemas.microsoft.com/office/word/2010/wordml" xmlns:w15="http://schemas.microsoft.com/office/word/2012/wordml" xmlns:w16se="http://schemas.microsoft.com/office/word/2015/wordml/symex" xmlns:wpg="http://schemas.microsoft.com/office/word/2010/wordprocessingGroup" xmlns:wpi="http://schemas.microsoft.com/office/word/2010/wordprocessingInk" xmlns:wne="http://schemas.microsoft.com/office/word/2006/wordml" xmlns:wps="http://schemas.microsoft.com/office/word/2010/wordprocessingShape" mc:Ignorable="w14 w15 w16se wp14">
+<w:footnotes xmlns:wpc="http://schemas.microsoft.com/office/word/2010/wordprocessingCanvas" xmlns:cx="http://schemas.microsoft.com/office/drawing/2014/chartex" xmlns:cx1="http://schemas.microsoft.com/office/drawing/2015/9/8/chartex" xmlns:cx2="http://schemas.microsoft.com/office/drawing/2015/10/21/chartex" xmlns:cx3="http://schemas.microsoft.com/office/drawing/2016/5/9/chartex" xmlns:cx4="http://schemas.microsoft.com/office/drawing/2016/5/10/chartex" xmlns:cx5="http://schemas.microsoft.com/office/drawing/2016/5/11/chartex" xmlns:cx6="http://schemas.microsoft.com/office/drawing/2016/5/12/chartex" xmlns:cx7="http://schemas.microsoft.com/office/drawing/2016/5/13/chartex" xmlns:cx8="http://schemas.microsoft.com/office/drawing/2016/5/14/chartex" xmlns:mc="http://schemas.openxmlformats.org/markup-compatibility/2006" xmlns:aink="http://schemas.microsoft.com/office/drawing/2016/ink" xmlns:am3d="http://schemas.microsoft.com/office/drawing/2017/model3d" xmlns:o="urn:schemas-microsoft-com:office:office" xmlns:r="http://schemas.openxmlformats.org/officeDocument/2006/relationships" xmlns:m="http://schemas.openxmlformats.org/officeDocument/2006/math" xmlns:v="urn:schemas-microsoft-com:vml" xmlns:wp14="http://schemas.microsoft.com/office/word/2010/wordprocessingDrawing" xmlns:wp="http://schemas.openxmlformats.org/drawingml/2006/wordprocessingDrawing" xmlns:w10="urn:schemas-microsoft-com:office:word" xmlns:w="http://schemas.openxmlformats.org/wordprocessingml/2006/main" xmlns:w14="http://schemas.microsoft.com/office/word/2010/wordml" xmlns:w15="http://schemas.microsoft.com/office/word/2012/wordml" xmlns:w16cex="http://schemas.microsoft.com/office/word/2018/wordml/cex" xmlns:w16cid="http://schemas.microsoft.com/office/word/2016/wordml/cid" xmlns:w16="http://schemas.microsoft.com/office/word/2018/wordml" xmlns:w16se="http://schemas.microsoft.com/office/word/2015/wordml/symex" xmlns:wpg="http://schemas.microsoft.com/office/word/2010/wordprocessingGroup" xmlns:wpi="http://schemas.microsoft.com/office/word/2010/wordprocessingInk" xmlns:wne="http://schemas.microsoft.com/office/word/2006/wordml" xmlns:wps="http://schemas.microsoft.com/office/word/2010/wordprocessingShape" mc:Ignorable="w14 w15 w16se w16cid w16 w16cex wp14">
   <w:footnote w:type="separator" w:id="-1">
     <w:p>
       <w:pPr>
@@ -1104,7 +1179,7 @@
 </file>
 
 <file path=word/numbering.xml><?xml version="1.0" encoding="utf-8"?>
-<w:numbering xmlns:wpc="http://schemas.microsoft.com/office/word/2010/wordprocessingCanvas" xmlns:cx="http://schemas.microsoft.com/office/drawing/2014/chartex" xmlns:cx1="http://schemas.microsoft.com/office/drawing/2015/9/8/chartex" xmlns:mc="http://schemas.openxmlformats.org/markup-compatibility/2006" xmlns:o="urn:schemas-microsoft-com:office:office" xmlns:r="http://schemas.openxmlformats.org/officeDocument/2006/relationships" xmlns:m="http://schemas.openxmlformats.org/officeDocument/2006/math" xmlns:v="urn:schemas-microsoft-com:vml" xmlns:wp14="http://schemas.microsoft.com/office/word/2010/wordprocessingDrawing" xmlns:wp="http://schemas.openxmlformats.org/drawingml/2006/wordprocessingDrawing" xmlns:w10="urn:schemas-microsoft-com:office:word" xmlns:w="http://schemas.openxmlformats.org/wordprocessingml/2006/main" xmlns:w14="http://schemas.microsoft.com/office/word/2010/wordml" xmlns:w15="http://schemas.microsoft.com/office/word/2012/wordml" xmlns:w16se="http://schemas.microsoft.com/office/word/2015/wordml/symex" xmlns:wpg="http://schemas.microsoft.com/office/word/2010/wordprocessingGroup" xmlns:wpi="http://schemas.microsoft.com/office/word/2010/wordprocessingInk" xmlns:wne="http://schemas.microsoft.com/office/word/2006/wordml" xmlns:wps="http://schemas.microsoft.com/office/word/2010/wordprocessingShape" mc:Ignorable="w14 w15 w16se wp14">
+<w:numbering xmlns:wpc="http://schemas.microsoft.com/office/word/2010/wordprocessingCanvas" xmlns:cx="http://schemas.microsoft.com/office/drawing/2014/chartex" xmlns:cx1="http://schemas.microsoft.com/office/drawing/2015/9/8/chartex" xmlns:cx2="http://schemas.microsoft.com/office/drawing/2015/10/21/chartex" xmlns:cx3="http://schemas.microsoft.com/office/drawing/2016/5/9/chartex" xmlns:cx4="http://schemas.microsoft.com/office/drawing/2016/5/10/chartex" xmlns:cx5="http://schemas.microsoft.com/office/drawing/2016/5/11/chartex" xmlns:cx6="http://schemas.microsoft.com/office/drawing/2016/5/12/chartex" xmlns:cx7="http://schemas.microsoft.com/office/drawing/2016/5/13/chartex" xmlns:cx8="http://schemas.microsoft.com/office/drawing/2016/5/14/chartex" xmlns:mc="http://schemas.openxmlformats.org/markup-compatibility/2006" xmlns:aink="http://schemas.microsoft.com/office/drawing/2016/ink" xmlns:am3d="http://schemas.microsoft.com/office/drawing/2017/model3d" xmlns:o="urn:schemas-microsoft-com:office:office" xmlns:r="http://schemas.openxmlformats.org/officeDocument/2006/relationships" xmlns:m="http://schemas.openxmlformats.org/officeDocument/2006/math" xmlns:v="urn:schemas-microsoft-com:vml" xmlns:wp14="http://schemas.microsoft.com/office/word/2010/wordprocessingDrawing" xmlns:wp="http://schemas.openxmlformats.org/drawingml/2006/wordprocessingDrawing" xmlns:w10="urn:schemas-microsoft-com:office:word" xmlns:w="http://schemas.openxmlformats.org/wordprocessingml/2006/main" xmlns:w14="http://schemas.microsoft.com/office/word/2010/wordml" xmlns:w15="http://schemas.microsoft.com/office/word/2012/wordml" xmlns:w16cex="http://schemas.microsoft.com/office/word/2018/wordml/cex" xmlns:w16cid="http://schemas.microsoft.com/office/word/2016/wordml/cid" xmlns:w16="http://schemas.microsoft.com/office/word/2018/wordml" xmlns:w16se="http://schemas.microsoft.com/office/word/2015/wordml/symex" xmlns:wpg="http://schemas.microsoft.com/office/word/2010/wordprocessingGroup" xmlns:wpi="http://schemas.microsoft.com/office/word/2010/wordprocessingInk" xmlns:wne="http://schemas.microsoft.com/office/word/2006/wordml" xmlns:wps="http://schemas.microsoft.com/office/word/2010/wordprocessingShape" mc:Ignorable="w14 w15 w16se w16cid w16 w16cex wp14">
   <w:abstractNum w:abstractNumId="0" w15:restartNumberingAfterBreak="0">
     <w:nsid w:val="5F174DED"/>
     <w:multiLevelType w:val="hybridMultilevel"/>
@@ -1341,7 +1416,7 @@
 </file>
 
 <file path=word/styles.xml><?xml version="1.0" encoding="utf-8"?>
-<w:styles xmlns:mc="http://schemas.openxmlformats.org/markup-compatibility/2006" xmlns:r="http://schemas.openxmlformats.org/officeDocument/2006/relationships" xmlns:w="http://schemas.openxmlformats.org/wordprocessingml/2006/main" xmlns:w14="http://schemas.microsoft.com/office/word/2010/wordml" xmlns:w15="http://schemas.microsoft.com/office/word/2012/wordml" xmlns:w16se="http://schemas.microsoft.com/office/word/2015/wordml/symex" mc:Ignorable="w14 w15 w16se">
+<w:styles xmlns:mc="http://schemas.openxmlformats.org/markup-compatibility/2006" xmlns:r="http://schemas.openxmlformats.org/officeDocument/2006/relationships" xmlns:w="http://schemas.openxmlformats.org/wordprocessingml/2006/main" xmlns:w14="http://schemas.microsoft.com/office/word/2010/wordml" xmlns:w15="http://schemas.microsoft.com/office/word/2012/wordml" xmlns:w16cex="http://schemas.microsoft.com/office/word/2018/wordml/cex" xmlns:w16cid="http://schemas.microsoft.com/office/word/2016/wordml/cid" xmlns:w16="http://schemas.microsoft.com/office/word/2018/wordml" xmlns:w16se="http://schemas.microsoft.com/office/word/2015/wordml/symex" mc:Ignorable="w14 w15 w16se w16cid w16 w16cex">
   <w:docDefaults>
     <w:rPrDefault>
       <w:rPr>
@@ -1357,7 +1432,7 @@
       </w:pPr>
     </w:pPrDefault>
   </w:docDefaults>
-  <w:latentStyles w:defLockedState="0" w:defUIPriority="99" w:defSemiHidden="0" w:defUnhideWhenUsed="0" w:defQFormat="0" w:count="371">
+  <w:latentStyles w:defLockedState="0" w:defUIPriority="99" w:defSemiHidden="0" w:defUnhideWhenUsed="0" w:defQFormat="0" w:count="376">
     <w:lsdException w:name="Normal" w:uiPriority="0" w:qFormat="1"/>
     <w:lsdException w:name="heading 1" w:uiPriority="9" w:qFormat="1"/>
     <w:lsdException w:name="heading 2" w:semiHidden="1" w:uiPriority="9" w:unhideWhenUsed="1" w:qFormat="1"/>
@@ -1463,7 +1538,6 @@
     <w:lsdException w:name="HTML Sample" w:semiHidden="1" w:unhideWhenUsed="1"/>
     <w:lsdException w:name="HTML Typewriter" w:semiHidden="1" w:unhideWhenUsed="1"/>
     <w:lsdException w:name="HTML Variable" w:semiHidden="1" w:unhideWhenUsed="1"/>
-    <w:lsdException w:name="Normal Table" w:semiHidden="1" w:unhideWhenUsed="1"/>
     <w:lsdException w:name="annotation subject" w:semiHidden="1" w:unhideWhenUsed="1"/>
     <w:lsdException w:name="No List" w:semiHidden="1" w:unhideWhenUsed="1"/>
     <w:lsdException w:name="Outline List 1" w:semiHidden="1" w:unhideWhenUsed="1"/>
@@ -1506,11 +1580,8 @@
     <w:lsdException w:name="Table Contemporary" w:semiHidden="1" w:unhideWhenUsed="1"/>
     <w:lsdException w:name="Table Elegant" w:semiHidden="1" w:unhideWhenUsed="1"/>
     <w:lsdException w:name="Table Professional" w:semiHidden="1" w:unhideWhenUsed="1"/>
-    <w:lsdException w:name="Table Subtle 1" w:semiHidden="1" w:unhideWhenUsed="1"/>
     <w:lsdException w:name="Table Subtle 2" w:semiHidden="1" w:unhideWhenUsed="1"/>
     <w:lsdException w:name="Table Web 1" w:semiHidden="1" w:unhideWhenUsed="1"/>
-    <w:lsdException w:name="Table Web 2" w:semiHidden="1" w:unhideWhenUsed="1"/>
-    <w:lsdException w:name="Table Web 3" w:semiHidden="1" w:unhideWhenUsed="1"/>
     <w:lsdException w:name="Balloon Text" w:semiHidden="1" w:unhideWhenUsed="1"/>
     <w:lsdException w:name="Table Grid" w:uiPriority="39"/>
     <w:lsdException w:name="Table Theme" w:semiHidden="1" w:unhideWhenUsed="1"/>
@@ -1729,6 +1800,11 @@
     <w:lsdException w:name="List Table 5 Dark Accent 6" w:uiPriority="50"/>
     <w:lsdException w:name="List Table 6 Colorful Accent 6" w:uiPriority="51"/>
     <w:lsdException w:name="List Table 7 Colorful Accent 6" w:uiPriority="52"/>
+    <w:lsdException w:name="Mention" w:semiHidden="1" w:unhideWhenUsed="1"/>
+    <w:lsdException w:name="Smart Hyperlink" w:semiHidden="1" w:unhideWhenUsed="1"/>
+    <w:lsdException w:name="Hashtag" w:semiHidden="1" w:unhideWhenUsed="1"/>
+    <w:lsdException w:name="Unresolved Mention" w:semiHidden="1" w:unhideWhenUsed="1"/>
+    <w:lsdException w:name="Smart Link" w:semiHidden="1" w:unhideWhenUsed="1"/>
   </w:latentStyles>
   <w:style w:type="paragraph" w:default="1" w:styleId="Normal">
     <w:name w:val="Normal"/>
@@ -1737,7 +1813,6 @@
   <w:style w:type="character" w:default="1" w:styleId="DefaultParagraphFont">
     <w:name w:val="Default Paragraph Font"/>
     <w:uiPriority w:val="1"/>
-    <w:semiHidden/>
     <w:unhideWhenUsed/>
   </w:style>
   <w:style w:type="table" w:default="1" w:styleId="TableNormal">
@@ -2096,7 +2171,7 @@
 </file>
 
 <file path=customXml/itemProps1.xml><?xml version="1.0" encoding="utf-8"?>
-<ds:datastoreItem xmlns:ds="http://schemas.openxmlformats.org/officeDocument/2006/customXml" ds:itemID="{AEB83011-53DD-47F3-A936-4A4430B31EB8}">
+<ds:datastoreItem xmlns:ds="http://schemas.openxmlformats.org/officeDocument/2006/customXml" ds:itemID="{D7A99FF1-1A1F-AD41-828E-886B9849544A}">
   <ds:schemaRefs>
     <ds:schemaRef ds:uri="http://schemas.openxmlformats.org/officeDocument/2006/bibliography"/>
   </ds:schemaRefs>

</xml_diff>